<commit_message>
proposal w/ corrected APA citation
</commit_message>
<xml_diff>
--- a/documentation/Proposal/ProjectProposalStudentNameRev03.docx
+++ b/documentation/Proposal/ProjectProposalStudentNameRev03.docx
@@ -1,6 +1,6 @@
 
 <file path=word/document.xml><?xml version="1.0" encoding="utf-8"?>
-<w:document xmlns:wpc="http://schemas.microsoft.com/office/word/2010/wordprocessingCanvas" xmlns:cx="http://schemas.microsoft.com/office/drawing/2014/chartex" xmlns:cx1="http://schemas.microsoft.com/office/drawing/2015/9/8/chartex" xmlns:mc="http://schemas.openxmlformats.org/markup-compatibility/2006" xmlns:o="urn:schemas-microsoft-com:office:office" xmlns:r="http://schemas.openxmlformats.org/officeDocument/2006/relationships" xmlns:m="http://schemas.openxmlformats.org/officeDocument/2006/math" xmlns:v="urn:schemas-microsoft-com:vml" xmlns:wp14="http://schemas.microsoft.com/office/word/2010/wordprocessingDrawing" xmlns:wp="http://schemas.openxmlformats.org/drawingml/2006/wordprocessingDrawing" xmlns:w10="urn:schemas-microsoft-com:office:word" xmlns:w="http://schemas.openxmlformats.org/wordprocessingml/2006/main" xmlns:w14="http://schemas.microsoft.com/office/word/2010/wordml" xmlns:w15="http://schemas.microsoft.com/office/word/2012/wordml" xmlns:w16se="http://schemas.microsoft.com/office/word/2015/wordml/symex" xmlns:wpg="http://schemas.microsoft.com/office/word/2010/wordprocessingGroup" xmlns:wpi="http://schemas.microsoft.com/office/word/2010/wordprocessingInk" xmlns:wne="http://schemas.microsoft.com/office/word/2006/wordml" xmlns:wps="http://schemas.microsoft.com/office/word/2010/wordprocessingShape" mc:Ignorable="w14 w15 w16se wp14">
+<w:document xmlns:wpc="http://schemas.microsoft.com/office/word/2010/wordprocessingCanvas" xmlns:cx="http://schemas.microsoft.com/office/drawing/2014/chartex" xmlns:cx1="http://schemas.microsoft.com/office/drawing/2015/9/8/chartex" xmlns:cx2="http://schemas.microsoft.com/office/drawing/2015/10/21/chartex" xmlns:cx3="http://schemas.microsoft.com/office/drawing/2016/5/9/chartex" xmlns:cx4="http://schemas.microsoft.com/office/drawing/2016/5/10/chartex" xmlns:cx5="http://schemas.microsoft.com/office/drawing/2016/5/11/chartex" xmlns:cx6="http://schemas.microsoft.com/office/drawing/2016/5/12/chartex" xmlns:cx7="http://schemas.microsoft.com/office/drawing/2016/5/13/chartex" xmlns:cx8="http://schemas.microsoft.com/office/drawing/2016/5/14/chartex" xmlns:mc="http://schemas.openxmlformats.org/markup-compatibility/2006" xmlns:aink="http://schemas.microsoft.com/office/drawing/2016/ink" xmlns:am3d="http://schemas.microsoft.com/office/drawing/2017/model3d" xmlns:o="urn:schemas-microsoft-com:office:office" xmlns:r="http://schemas.openxmlformats.org/officeDocument/2006/relationships" xmlns:m="http://schemas.openxmlformats.org/officeDocument/2006/math" xmlns:v="urn:schemas-microsoft-com:vml" xmlns:wp14="http://schemas.microsoft.com/office/word/2010/wordprocessingDrawing" xmlns:wp="http://schemas.openxmlformats.org/drawingml/2006/wordprocessingDrawing" xmlns:w10="urn:schemas-microsoft-com:office:word" xmlns:w="http://schemas.openxmlformats.org/wordprocessingml/2006/main" xmlns:w14="http://schemas.microsoft.com/office/word/2010/wordml" xmlns:w15="http://schemas.microsoft.com/office/word/2012/wordml" xmlns:w16cid="http://schemas.microsoft.com/office/word/2016/wordml/cid" xmlns:w16se="http://schemas.microsoft.com/office/word/2015/wordml/symex" xmlns:wpg="http://schemas.microsoft.com/office/word/2010/wordprocessingGroup" xmlns:wpi="http://schemas.microsoft.com/office/word/2010/wordprocessingInk" xmlns:wne="http://schemas.microsoft.com/office/word/2006/wordml" xmlns:wps="http://schemas.microsoft.com/office/word/2010/wordprocessingShape" mc:Ignorable="w14 w15 w16se w16cid wp14">
   <w:body>
     <w:p>
       <w:r>
@@ -395,13 +395,7 @@
         <w:rPr>
           <w:noProof/>
         </w:rPr>
-        <w:instrText xml:space="preserve"> MERGEFI</w:instrText>
-      </w:r>
-      <w:r>
-        <w:rPr>
-          <w:noProof/>
-        </w:rPr>
-        <w:instrText xml:space="preserve">ELD "M_50_word_problem_statement" </w:instrText>
+        <w:instrText xml:space="preserve"> MERGEFIELD "M_50_word_problem_statement" </w:instrText>
       </w:r>
       <w:r>
         <w:rPr>
@@ -472,7 +466,13 @@
     </w:p>
     <w:p>
       <w:r>
-        <w:t xml:space="preserve">Existing products on the market include [1]. </w:t>
+        <w:t xml:space="preserve">Existing products on the market include </w:t>
+      </w:r>
+      <w:r>
+        <w:t>(Jones, 2013)</w:t>
+      </w:r>
+      <w:r>
+        <w:t xml:space="preserve">. </w:t>
       </w:r>
       <w:r>
         <w:t>I have searched for prior art via Humber’s IEEE subscription selecting “</w:t>
@@ -480,22 +480,41 @@
       <w:r>
         <w:t>My Subscribed Content</w:t>
       </w:r>
-      <w:proofErr w:type="gramStart"/>
-      <w:r>
-        <w:t>”[</w:t>
-      </w:r>
-      <w:proofErr w:type="gramEnd"/>
-      <w:r>
-        <w:t>2</w:t>
-      </w:r>
-      <w:r>
-        <w:t>] and have found and read [</w:t>
-      </w:r>
-      <w:r>
-        <w:t>3</w:t>
-      </w:r>
-      <w:r>
-        <w:t>] which provid</w:t>
+      <w:r>
+        <w:t>”</w:t>
+      </w:r>
+      <w:r>
+        <w:t xml:space="preserve"> (IEEE, 2015)</w:t>
+      </w:r>
+      <w:r>
+        <w:t xml:space="preserve"> and have found and read </w:t>
+      </w:r>
+      <w:r>
+        <w:t>(Dan,</w:t>
+      </w:r>
+      <w:r>
+        <w:t xml:space="preserve"> </w:t>
+      </w:r>
+      <w:r>
+        <w:t xml:space="preserve">Yang, </w:t>
+      </w:r>
+      <w:r>
+        <w:rPr>
+          <w:noProof/>
+        </w:rPr>
+        <w:t>Jianqiu</w:t>
+      </w:r>
+      <w:r>
+        <w:rPr>
+          <w:noProof/>
+        </w:rPr>
+        <w:t>,</w:t>
+      </w:r>
+      <w:r>
+        <w:t xml:space="preserve"> 2016)</w:t>
+      </w:r>
+      <w:r>
+        <w:t xml:space="preserve"> which provid</w:t>
       </w:r>
       <w:r>
         <w:t>es insight into similar efforts.</w:t>
@@ -896,15 +915,7 @@
         <w:t xml:space="preserve">This proposal presents a plan for providing </w:t>
       </w:r>
       <w:r>
-        <w:t xml:space="preserve">an </w:t>
-      </w:r>
-      <w:proofErr w:type="spellStart"/>
-      <w:r>
-        <w:t>IoT</w:t>
-      </w:r>
-      <w:proofErr w:type="spellEnd"/>
-      <w:r>
-        <w:t xml:space="preserve"> solution for </w:t>
+        <w:t xml:space="preserve">an IoT solution for </w:t>
       </w:r>
       <w:r>
         <w:rPr>
@@ -929,14 +940,149 @@
           <w:noProof/>
         </w:rPr>
         <w:t>t</w:t>
+      </w:r>
+      <w:r>
+        <w:rPr>
+          <w:noProof/>
+        </w:rPr>
+        <w:t>he atmospheric factors that can be controlled in greenhouses are temperature, humidity and CO2 levels. High humidity and low temperature allows for plants to grow at an ideal rate.  The temperature and humidity sensor will gather data to help manage a greenhouse. If the temperatures were to go out of range the yield of the plants could be effected in a negative way, and in a worst case scenario - kill the plants. By tracking and monitoring the data, adjustments can be made to the greenhouse to ensure maximum yield. Therefore, using humidifiers and circulation fans helps maintain an ideal greenhouse environment where plants can freely grow at the best rate. Better control of temperature and humidity can regulate precise CO2 levels and create a secure environment for growing plants.</w:t>
+      </w:r>
+      <w:r>
+        <w:rPr>
+          <w:noProof/>
+        </w:rPr>
+        <w:fldChar w:fldCharType="end"/>
+      </w:r>
+      <w:r>
+        <w:rPr>
+          <w:noProof/>
+        </w:rPr>
+        <w:t xml:space="preserve">. </w:t>
+      </w:r>
+      <w:r>
+        <w:t xml:space="preserve">This is an </w:t>
+      </w:r>
+      <w:r>
+        <w:t xml:space="preserve">opportunity to integrate the knowledge and skills developed in </w:t>
+      </w:r>
+      <w:r>
+        <w:t>our program to create</w:t>
+      </w:r>
+      <w:r>
+        <w:t xml:space="preserve"> a</w:t>
+      </w:r>
+      <w:r>
+        <w:t xml:space="preserve"> </w:t>
+      </w:r>
+      <w:r>
+        <w:lastRenderedPageBreak/>
+        <w:t>collaborative</w:t>
+      </w:r>
+      <w:r>
+        <w:t xml:space="preserve"> IoT capstone project</w:t>
+      </w:r>
+      <w:r>
+        <w:t xml:space="preserve"> demonstrating my ability to learn how to support projects such as the initiative described by</w:t>
+      </w:r>
+      <w:r>
+        <w:t xml:space="preserve"> </w:t>
+      </w:r>
+      <w:r>
+        <w:t>(Dan,</w:t>
+      </w:r>
+      <w:r>
+        <w:t xml:space="preserve"> </w:t>
       </w:r>
       <w:bookmarkStart w:id="0" w:name="_GoBack"/>
       <w:bookmarkEnd w:id="0"/>
       <w:r>
-        <w:rPr>
-          <w:noProof/>
-        </w:rPr>
-        <w:t>he atmospheric factors that can be controlled in greenhouses are temperature, humidity and CO2 levels. High humidity and low temperature allows for plants to grow at an ideal rate.  The temperature and humidity sensor will gather data to help manage a greenhouse. If the temperatures were to go out of range the yield of the plants could be effected in a negative way, and in a worst case scenario - kill the plants. By tracking and monitoring the data, adjustments can be made to the greenhouse to ensure maximum yield. Therefore, using humidifiers and circulation fans helps maintain an ideal greenhouse environment where plants can freely grow at the best rate. Better control of temperature and humidity can regulate precise CO2 levels and create a secure environment for growing plants.</w:t>
+        <w:t xml:space="preserve">Yang, </w:t>
+      </w:r>
+      <w:r>
+        <w:rPr>
+          <w:noProof/>
+        </w:rPr>
+        <w:t>Jianqiu,</w:t>
+      </w:r>
+      <w:r>
+        <w:t xml:space="preserve"> 2016)</w:t>
+      </w:r>
+      <w:r>
+        <w:t>.</w:t>
+      </w:r>
+      <w:r>
+        <w:t xml:space="preserve"> I request approval of this project.</w:t>
+      </w:r>
+    </w:p>
+    <w:p>
+      <w:pPr>
+        <w:rPr>
+          <w:b/>
+        </w:rPr>
+      </w:pPr>
+      <w:r>
+        <w:rPr>
+          <w:b/>
+        </w:rPr>
+        <w:t>References</w:t>
+      </w:r>
+    </w:p>
+    <w:p>
+      <w:pPr>
+        <w:rPr>
+          <w:noProof/>
+        </w:rPr>
+      </w:pPr>
+      <w:r>
+        <w:rPr>
+          <w:noProof/>
+        </w:rPr>
+        <w:fldChar w:fldCharType="begin"/>
+      </w:r>
+      <w:r>
+        <w:rPr>
+          <w:noProof/>
+        </w:rPr>
+        <w:instrText xml:space="preserve"> MERGEFIELD "Current_product_APA_citation" </w:instrText>
+      </w:r>
+      <w:r>
+        <w:rPr>
+          <w:noProof/>
+        </w:rPr>
+        <w:fldChar w:fldCharType="separate"/>
+      </w:r>
+      <w:r>
+        <w:rPr>
+          <w:noProof/>
+        </w:rPr>
+        <w:t xml:space="preserve">Jones, J.B. (2013, December 1). </w:t>
+      </w:r>
+      <w:r>
+        <w:rPr>
+          <w:i/>
+          <w:noProof/>
+        </w:rPr>
+        <w:t>Maintaining Control in the Greenhouse</w:t>
+      </w:r>
+      <w:r>
+        <w:rPr>
+          <w:noProof/>
+        </w:rPr>
+        <w:t xml:space="preserve">. Retrieved from </w:t>
+      </w:r>
+    </w:p>
+    <w:p>
+      <w:pPr>
+        <w:ind w:firstLine="720"/>
+        <w:rPr>
+          <w:noProof/>
+        </w:rPr>
+      </w:pPr>
+      <w:r>
+        <w:rPr>
+          <w:noProof/>
+        </w:rPr>
+        <w:t>https://www.maximumyield.com/maintaining-control-in-the-greenhouse/2/949</w:t>
       </w:r>
       <w:r>
         <w:rPr>
@@ -944,74 +1090,51 @@
         </w:rPr>
         <w:fldChar w:fldCharType="end"/>
       </w:r>
-      <w:r>
-        <w:rPr>
-          <w:noProof/>
-        </w:rPr>
-        <w:t xml:space="preserve">. </w:t>
-      </w:r>
-      <w:r>
-        <w:t xml:space="preserve">This is an </w:t>
-      </w:r>
-      <w:r>
-        <w:t xml:space="preserve">opportunity to integrate the knowledge and skills developed in </w:t>
-      </w:r>
-      <w:r>
-        <w:t>our program to create</w:t>
-      </w:r>
-      <w:r>
-        <w:t xml:space="preserve"> a</w:t>
-      </w:r>
-      <w:r>
-        <w:t xml:space="preserve"> </w:t>
-      </w:r>
-      <w:r>
-        <w:lastRenderedPageBreak/>
-        <w:t>collaborative</w:t>
-      </w:r>
-      <w:r>
-        <w:t xml:space="preserve"> </w:t>
-      </w:r>
-      <w:proofErr w:type="spellStart"/>
-      <w:r>
-        <w:t>IoT</w:t>
-      </w:r>
-      <w:proofErr w:type="spellEnd"/>
-      <w:r>
-        <w:t xml:space="preserve"> capstone project</w:t>
-      </w:r>
-      <w:r>
-        <w:t xml:space="preserve"> demonstrating my ability to learn how to support projects such as the initiative described by [3]</w:t>
-      </w:r>
-      <w:r>
-        <w:t>.</w:t>
-      </w:r>
-      <w:r>
-        <w:t xml:space="preserve"> I request approval of this project.</w:t>
-      </w:r>
-    </w:p>
-    <w:p>
-      <w:pPr>
-        <w:rPr>
-          <w:b/>
-        </w:rPr>
-      </w:pPr>
-      <w:r>
-        <w:rPr>
-          <w:b/>
-        </w:rPr>
-        <w:t>References</w:t>
-      </w:r>
-    </w:p>
-    <w:p>
-      <w:pPr>
-        <w:rPr>
-          <w:noProof/>
-        </w:rPr>
-      </w:pPr>
-      <w:r>
-        <w:t xml:space="preserve">[1] </w:t>
-      </w:r>
+    </w:p>
+    <w:p>
+      <w:pPr>
+        <w:ind w:firstLine="720"/>
+        <w:rPr>
+          <w:noProof/>
+        </w:rPr>
+      </w:pPr>
+    </w:p>
+    <w:p>
+      <w:r>
+        <w:t>Institute of Electrical and Electronics Engineers</w:t>
+      </w:r>
+      <w:r>
+        <w:t xml:space="preserve">. (2015, August 28). </w:t>
+      </w:r>
+      <w:r>
+        <w:t>IEEE Xplore Digital Library</w:t>
+      </w:r>
+      <w:r>
+        <w:t xml:space="preserve"> [Online]. </w:t>
+      </w:r>
+    </w:p>
+    <w:p>
+      <w:pPr>
+        <w:ind w:firstLine="720"/>
+      </w:pPr>
+      <w:r>
+        <w:t xml:space="preserve">Available: </w:t>
+      </w:r>
+      <w:r>
+        <w:t>https://ieeexplore.ieee.org/search/advsearch.jsp</w:t>
+      </w:r>
+    </w:p>
+    <w:p>
+      <w:pPr>
+        <w:ind w:firstLine="720"/>
+      </w:pPr>
+    </w:p>
+    <w:p>
+      <w:pPr>
+        <w:rPr>
+          <w:noProof/>
+        </w:rPr>
+      </w:pPr>
       <w:r>
         <w:rPr>
           <w:noProof/>
@@ -1022,13 +1145,7 @@
         <w:rPr>
           <w:noProof/>
         </w:rPr>
-        <w:instrText xml:space="preserve"> MERGEFIELD "Current_product_APA_citation"</w:instrText>
-      </w:r>
-      <w:r>
-        <w:rPr>
-          <w:noProof/>
-        </w:rPr>
-        <w:instrText xml:space="preserve"> </w:instrText>
+        <w:instrText xml:space="preserve"> MERGEFIELD "Existing_research_IEEE_paper_APA_citatio" </w:instrText>
       </w:r>
       <w:r>
         <w:rPr>
@@ -1040,73 +1157,32 @@
         <w:rPr>
           <w:noProof/>
         </w:rPr>
-        <w:t>Jones, J.B. (2013, December 1). Maintaining Control in the Greenhouse. Retrieved from https://www.maximumyield.com/maintaining-control-in-the-greenhouse/2/949</w:t>
-      </w:r>
-      <w:r>
-        <w:rPr>
-          <w:noProof/>
-        </w:rPr>
-        <w:fldChar w:fldCharType="end"/>
-      </w:r>
-    </w:p>
-    <w:p>
-      <w:r>
-        <w:rPr>
-          <w:noProof/>
-        </w:rPr>
-        <w:t xml:space="preserve">[2] </w:t>
-      </w:r>
-      <w:r>
-        <w:t>Institute of Electrical and Electronics Engineers</w:t>
-      </w:r>
-      <w:r>
-        <w:t xml:space="preserve">. (2015, August 28). </w:t>
-      </w:r>
-      <w:r>
-        <w:t xml:space="preserve">IEEE </w:t>
-      </w:r>
-      <w:proofErr w:type="spellStart"/>
-      <w:r>
-        <w:t>Xplore</w:t>
-      </w:r>
-      <w:proofErr w:type="spellEnd"/>
-      <w:r>
-        <w:t xml:space="preserve"> Digital Library</w:t>
-      </w:r>
-      <w:r>
-        <w:t xml:space="preserve"> [Online]. Available: </w:t>
-      </w:r>
-      <w:r>
-        <w:t>https://ieeexplore.ieee.org/search/advsearch.jsp</w:t>
-      </w:r>
-    </w:p>
-    <w:p>
-      <w:r>
-        <w:t xml:space="preserve">[3] </w:t>
-      </w:r>
-      <w:r>
-        <w:rPr>
-          <w:noProof/>
-        </w:rPr>
-        <w:fldChar w:fldCharType="begin"/>
-      </w:r>
-      <w:r>
-        <w:rPr>
-          <w:noProof/>
-        </w:rPr>
-        <w:instrText xml:space="preserve"> MERGEFIELD "Existing_research_IEEE_paper_APA_citatio" </w:instrText>
-      </w:r>
-      <w:r>
-        <w:rPr>
-          <w:noProof/>
-        </w:rPr>
-        <w:fldChar w:fldCharType="separate"/>
-      </w:r>
-      <w:r>
-        <w:rPr>
-          <w:noProof/>
-        </w:rPr>
-        <w:t>Dan, L., Jianmei, S., Yang, Y., &amp; Jianqiu, X. (2016). Precise Agricultural Greenhouses Based on the IoT and Fuzzy Control. 2016 International Conference on Intelligent Transportation, Big Data &amp; Smart City (ICITBS). doi:10.1109/icitbs.2016.19</w:t>
+        <w:t xml:space="preserve">Dan, L., Jianmei, S., Yang, Y., &amp; Jianqiu, X. (2016). Precise Agricultural Greenhouses Based on the IoT and Fuzzy </w:t>
+      </w:r>
+    </w:p>
+    <w:p>
+      <w:pPr>
+        <w:ind w:firstLine="720"/>
+        <w:rPr>
+          <w:noProof/>
+        </w:rPr>
+      </w:pPr>
+      <w:r>
+        <w:rPr>
+          <w:noProof/>
+        </w:rPr>
+        <w:t xml:space="preserve">Control. 2016 International Conference on Intelligent Transportation, Big Data &amp; Smart City (ICITBS). </w:t>
+      </w:r>
+    </w:p>
+    <w:p>
+      <w:pPr>
+        <w:ind w:left="720"/>
+      </w:pPr>
+      <w:r>
+        <w:rPr>
+          <w:noProof/>
+        </w:rPr>
+        <w:t>doi:10.1109/icitbs.2016.19</w:t>
       </w:r>
       <w:r>
         <w:rPr>
@@ -1129,7 +1205,7 @@
 </file>
 
 <file path=word/endnotes.xml><?xml version="1.0" encoding="utf-8"?>
-<w:endnotes xmlns:wpc="http://schemas.microsoft.com/office/word/2010/wordprocessingCanvas" xmlns:cx="http://schemas.microsoft.com/office/drawing/2014/chartex" xmlns:cx1="http://schemas.microsoft.com/office/drawing/2015/9/8/chartex" xmlns:mc="http://schemas.openxmlformats.org/markup-compatibility/2006" xmlns:o="urn:schemas-microsoft-com:office:office" xmlns:r="http://schemas.openxmlformats.org/officeDocument/2006/relationships" xmlns:m="http://schemas.openxmlformats.org/officeDocument/2006/math" xmlns:v="urn:schemas-microsoft-com:vml" xmlns:wp14="http://schemas.microsoft.com/office/word/2010/wordprocessingDrawing" xmlns:wp="http://schemas.openxmlformats.org/drawingml/2006/wordprocessingDrawing" xmlns:w10="urn:schemas-microsoft-com:office:word" xmlns:w="http://schemas.openxmlformats.org/wordprocessingml/2006/main" xmlns:w14="http://schemas.microsoft.com/office/word/2010/wordml" xmlns:w15="http://schemas.microsoft.com/office/word/2012/wordml" xmlns:w16se="http://schemas.microsoft.com/office/word/2015/wordml/symex" xmlns:wpg="http://schemas.microsoft.com/office/word/2010/wordprocessingGroup" xmlns:wpi="http://schemas.microsoft.com/office/word/2010/wordprocessingInk" xmlns:wne="http://schemas.microsoft.com/office/word/2006/wordml" xmlns:wps="http://schemas.microsoft.com/office/word/2010/wordprocessingShape" mc:Ignorable="w14 w15 w16se wp14">
+<w:endnotes xmlns:wpc="http://schemas.microsoft.com/office/word/2010/wordprocessingCanvas" xmlns:cx="http://schemas.microsoft.com/office/drawing/2014/chartex" xmlns:cx1="http://schemas.microsoft.com/office/drawing/2015/9/8/chartex" xmlns:cx2="http://schemas.microsoft.com/office/drawing/2015/10/21/chartex" xmlns:cx3="http://schemas.microsoft.com/office/drawing/2016/5/9/chartex" xmlns:cx4="http://schemas.microsoft.com/office/drawing/2016/5/10/chartex" xmlns:cx5="http://schemas.microsoft.com/office/drawing/2016/5/11/chartex" xmlns:cx6="http://schemas.microsoft.com/office/drawing/2016/5/12/chartex" xmlns:cx7="http://schemas.microsoft.com/office/drawing/2016/5/13/chartex" xmlns:cx8="http://schemas.microsoft.com/office/drawing/2016/5/14/chartex" xmlns:mc="http://schemas.openxmlformats.org/markup-compatibility/2006" xmlns:aink="http://schemas.microsoft.com/office/drawing/2016/ink" xmlns:am3d="http://schemas.microsoft.com/office/drawing/2017/model3d" xmlns:o="urn:schemas-microsoft-com:office:office" xmlns:r="http://schemas.openxmlformats.org/officeDocument/2006/relationships" xmlns:m="http://schemas.openxmlformats.org/officeDocument/2006/math" xmlns:v="urn:schemas-microsoft-com:vml" xmlns:wp14="http://schemas.microsoft.com/office/word/2010/wordprocessingDrawing" xmlns:wp="http://schemas.openxmlformats.org/drawingml/2006/wordprocessingDrawing" xmlns:w10="urn:schemas-microsoft-com:office:word" xmlns:w="http://schemas.openxmlformats.org/wordprocessingml/2006/main" xmlns:w14="http://schemas.microsoft.com/office/word/2010/wordml" xmlns:w15="http://schemas.microsoft.com/office/word/2012/wordml" xmlns:w16cid="http://schemas.microsoft.com/office/word/2016/wordml/cid" xmlns:w16se="http://schemas.microsoft.com/office/word/2015/wordml/symex" xmlns:wpg="http://schemas.microsoft.com/office/word/2010/wordprocessingGroup" xmlns:wpi="http://schemas.microsoft.com/office/word/2010/wordprocessingInk" xmlns:wne="http://schemas.microsoft.com/office/word/2006/wordml" xmlns:wps="http://schemas.microsoft.com/office/word/2010/wordprocessingShape" mc:Ignorable="w14 w15 w16se w16cid wp14">
   <w:endnote w:type="separator" w:id="-1">
     <w:p>
       <w:pPr>
@@ -1154,7 +1230,7 @@
 </file>
 
 <file path=word/footer1.xml><?xml version="1.0" encoding="utf-8"?>
-<w:ftr xmlns:wpc="http://schemas.microsoft.com/office/word/2010/wordprocessingCanvas" xmlns:cx="http://schemas.microsoft.com/office/drawing/2014/chartex" xmlns:cx1="http://schemas.microsoft.com/office/drawing/2015/9/8/chartex" xmlns:mc="http://schemas.openxmlformats.org/markup-compatibility/2006" xmlns:o="urn:schemas-microsoft-com:office:office" xmlns:r="http://schemas.openxmlformats.org/officeDocument/2006/relationships" xmlns:m="http://schemas.openxmlformats.org/officeDocument/2006/math" xmlns:v="urn:schemas-microsoft-com:vml" xmlns:wp14="http://schemas.microsoft.com/office/word/2010/wordprocessingDrawing" xmlns:wp="http://schemas.openxmlformats.org/drawingml/2006/wordprocessingDrawing" xmlns:w10="urn:schemas-microsoft-com:office:word" xmlns:w="http://schemas.openxmlformats.org/wordprocessingml/2006/main" xmlns:w14="http://schemas.microsoft.com/office/word/2010/wordml" xmlns:w15="http://schemas.microsoft.com/office/word/2012/wordml" xmlns:w16se="http://schemas.microsoft.com/office/word/2015/wordml/symex" xmlns:wpg="http://schemas.microsoft.com/office/word/2010/wordprocessingGroup" xmlns:wpi="http://schemas.microsoft.com/office/word/2010/wordprocessingInk" xmlns:wne="http://schemas.microsoft.com/office/word/2006/wordml" xmlns:wps="http://schemas.microsoft.com/office/word/2010/wordprocessingShape" mc:Ignorable="w14 w15 w16se wp14">
+<w:ftr xmlns:wpc="http://schemas.microsoft.com/office/word/2010/wordprocessingCanvas" xmlns:cx="http://schemas.microsoft.com/office/drawing/2014/chartex" xmlns:cx1="http://schemas.microsoft.com/office/drawing/2015/9/8/chartex" xmlns:cx2="http://schemas.microsoft.com/office/drawing/2015/10/21/chartex" xmlns:cx3="http://schemas.microsoft.com/office/drawing/2016/5/9/chartex" xmlns:cx4="http://schemas.microsoft.com/office/drawing/2016/5/10/chartex" xmlns:cx5="http://schemas.microsoft.com/office/drawing/2016/5/11/chartex" xmlns:cx6="http://schemas.microsoft.com/office/drawing/2016/5/12/chartex" xmlns:cx7="http://schemas.microsoft.com/office/drawing/2016/5/13/chartex" xmlns:cx8="http://schemas.microsoft.com/office/drawing/2016/5/14/chartex" xmlns:mc="http://schemas.openxmlformats.org/markup-compatibility/2006" xmlns:aink="http://schemas.microsoft.com/office/drawing/2016/ink" xmlns:am3d="http://schemas.microsoft.com/office/drawing/2017/model3d" xmlns:o="urn:schemas-microsoft-com:office:office" xmlns:r="http://schemas.openxmlformats.org/officeDocument/2006/relationships" xmlns:m="http://schemas.openxmlformats.org/officeDocument/2006/math" xmlns:v="urn:schemas-microsoft-com:vml" xmlns:wp14="http://schemas.microsoft.com/office/word/2010/wordprocessingDrawing" xmlns:wp="http://schemas.openxmlformats.org/drawingml/2006/wordprocessingDrawing" xmlns:w10="urn:schemas-microsoft-com:office:word" xmlns:w="http://schemas.openxmlformats.org/wordprocessingml/2006/main" xmlns:w14="http://schemas.microsoft.com/office/word/2010/wordml" xmlns:w15="http://schemas.microsoft.com/office/word/2012/wordml" xmlns:w16cid="http://schemas.microsoft.com/office/word/2016/wordml/cid" xmlns:w16se="http://schemas.microsoft.com/office/word/2015/wordml/symex" xmlns:wpg="http://schemas.microsoft.com/office/word/2010/wordprocessingGroup" xmlns:wpi="http://schemas.microsoft.com/office/word/2010/wordprocessingInk" xmlns:wne="http://schemas.microsoft.com/office/word/2006/wordml" xmlns:wps="http://schemas.microsoft.com/office/word/2010/wordprocessingShape" mc:Ignorable="w14 w15 w16se w16cid wp14">
   <w:p>
     <w:pPr>
       <w:pStyle w:val="Footer"/>
@@ -1185,7 +1261,7 @@
 </file>
 
 <file path=word/footnotes.xml><?xml version="1.0" encoding="utf-8"?>
-<w:footnotes xmlns:wpc="http://schemas.microsoft.com/office/word/2010/wordprocessingCanvas" xmlns:cx="http://schemas.microsoft.com/office/drawing/2014/chartex" xmlns:cx1="http://schemas.microsoft.com/office/drawing/2015/9/8/chartex" xmlns:mc="http://schemas.openxmlformats.org/markup-compatibility/2006" xmlns:o="urn:schemas-microsoft-com:office:office" xmlns:r="http://schemas.openxmlformats.org/officeDocument/2006/relationships" xmlns:m="http://schemas.openxmlformats.org/officeDocument/2006/math" xmlns:v="urn:schemas-microsoft-com:vml" xmlns:wp14="http://schemas.microsoft.com/office/word/2010/wordprocessingDrawing" xmlns:wp="http://schemas.openxmlformats.org/drawingml/2006/wordprocessingDrawing" xmlns:w10="urn:schemas-microsoft-com:office:word" xmlns:w="http://schemas.openxmlformats.org/wordprocessingml/2006/main" xmlns:w14="http://schemas.microsoft.com/office/word/2010/wordml" xmlns:w15="http://schemas.microsoft.com/office/word/2012/wordml" xmlns:w16se="http://schemas.microsoft.com/office/word/2015/wordml/symex" xmlns:wpg="http://schemas.microsoft.com/office/word/2010/wordprocessingGroup" xmlns:wpi="http://schemas.microsoft.com/office/word/2010/wordprocessingInk" xmlns:wne="http://schemas.microsoft.com/office/word/2006/wordml" xmlns:wps="http://schemas.microsoft.com/office/word/2010/wordprocessingShape" mc:Ignorable="w14 w15 w16se wp14">
+<w:footnotes xmlns:wpc="http://schemas.microsoft.com/office/word/2010/wordprocessingCanvas" xmlns:cx="http://schemas.microsoft.com/office/drawing/2014/chartex" xmlns:cx1="http://schemas.microsoft.com/office/drawing/2015/9/8/chartex" xmlns:cx2="http://schemas.microsoft.com/office/drawing/2015/10/21/chartex" xmlns:cx3="http://schemas.microsoft.com/office/drawing/2016/5/9/chartex" xmlns:cx4="http://schemas.microsoft.com/office/drawing/2016/5/10/chartex" xmlns:cx5="http://schemas.microsoft.com/office/drawing/2016/5/11/chartex" xmlns:cx6="http://schemas.microsoft.com/office/drawing/2016/5/12/chartex" xmlns:cx7="http://schemas.microsoft.com/office/drawing/2016/5/13/chartex" xmlns:cx8="http://schemas.microsoft.com/office/drawing/2016/5/14/chartex" xmlns:mc="http://schemas.openxmlformats.org/markup-compatibility/2006" xmlns:aink="http://schemas.microsoft.com/office/drawing/2016/ink" xmlns:am3d="http://schemas.microsoft.com/office/drawing/2017/model3d" xmlns:o="urn:schemas-microsoft-com:office:office" xmlns:r="http://schemas.openxmlformats.org/officeDocument/2006/relationships" xmlns:m="http://schemas.openxmlformats.org/officeDocument/2006/math" xmlns:v="urn:schemas-microsoft-com:vml" xmlns:wp14="http://schemas.microsoft.com/office/word/2010/wordprocessingDrawing" xmlns:wp="http://schemas.openxmlformats.org/drawingml/2006/wordprocessingDrawing" xmlns:w10="urn:schemas-microsoft-com:office:word" xmlns:w="http://schemas.openxmlformats.org/wordprocessingml/2006/main" xmlns:w14="http://schemas.microsoft.com/office/word/2010/wordml" xmlns:w15="http://schemas.microsoft.com/office/word/2012/wordml" xmlns:w16cid="http://schemas.microsoft.com/office/word/2016/wordml/cid" xmlns:w16se="http://schemas.microsoft.com/office/word/2015/wordml/symex" xmlns:wpg="http://schemas.microsoft.com/office/word/2010/wordprocessingGroup" xmlns:wpi="http://schemas.microsoft.com/office/word/2010/wordprocessingInk" xmlns:wne="http://schemas.microsoft.com/office/word/2006/wordml" xmlns:wps="http://schemas.microsoft.com/office/word/2010/wordprocessingShape" mc:Ignorable="w14 w15 w16se w16cid wp14">
   <w:footnote w:type="separator" w:id="-1">
     <w:p>
       <w:pPr>
@@ -1210,7 +1286,7 @@
 </file>
 
 <file path=word/numbering.xml><?xml version="1.0" encoding="utf-8"?>
-<w:numbering xmlns:wpc="http://schemas.microsoft.com/office/word/2010/wordprocessingCanvas" xmlns:cx="http://schemas.microsoft.com/office/drawing/2014/chartex" xmlns:cx1="http://schemas.microsoft.com/office/drawing/2015/9/8/chartex" xmlns:mc="http://schemas.openxmlformats.org/markup-compatibility/2006" xmlns:o="urn:schemas-microsoft-com:office:office" xmlns:r="http://schemas.openxmlformats.org/officeDocument/2006/relationships" xmlns:m="http://schemas.openxmlformats.org/officeDocument/2006/math" xmlns:v="urn:schemas-microsoft-com:vml" xmlns:wp14="http://schemas.microsoft.com/office/word/2010/wordprocessingDrawing" xmlns:wp="http://schemas.openxmlformats.org/drawingml/2006/wordprocessingDrawing" xmlns:w10="urn:schemas-microsoft-com:office:word" xmlns:w="http://schemas.openxmlformats.org/wordprocessingml/2006/main" xmlns:w14="http://schemas.microsoft.com/office/word/2010/wordml" xmlns:w15="http://schemas.microsoft.com/office/word/2012/wordml" xmlns:w16se="http://schemas.microsoft.com/office/word/2015/wordml/symex" xmlns:wpg="http://schemas.microsoft.com/office/word/2010/wordprocessingGroup" xmlns:wpi="http://schemas.microsoft.com/office/word/2010/wordprocessingInk" xmlns:wne="http://schemas.microsoft.com/office/word/2006/wordml" xmlns:wps="http://schemas.microsoft.com/office/word/2010/wordprocessingShape" mc:Ignorable="w14 w15 w16se wp14">
+<w:numbering xmlns:wpc="http://schemas.microsoft.com/office/word/2010/wordprocessingCanvas" xmlns:cx="http://schemas.microsoft.com/office/drawing/2014/chartex" xmlns:cx1="http://schemas.microsoft.com/office/drawing/2015/9/8/chartex" xmlns:cx2="http://schemas.microsoft.com/office/drawing/2015/10/21/chartex" xmlns:cx3="http://schemas.microsoft.com/office/drawing/2016/5/9/chartex" xmlns:cx4="http://schemas.microsoft.com/office/drawing/2016/5/10/chartex" xmlns:cx5="http://schemas.microsoft.com/office/drawing/2016/5/11/chartex" xmlns:cx6="http://schemas.microsoft.com/office/drawing/2016/5/12/chartex" xmlns:cx7="http://schemas.microsoft.com/office/drawing/2016/5/13/chartex" xmlns:cx8="http://schemas.microsoft.com/office/drawing/2016/5/14/chartex" xmlns:mc="http://schemas.openxmlformats.org/markup-compatibility/2006" xmlns:aink="http://schemas.microsoft.com/office/drawing/2016/ink" xmlns:am3d="http://schemas.microsoft.com/office/drawing/2017/model3d" xmlns:o="urn:schemas-microsoft-com:office:office" xmlns:r="http://schemas.openxmlformats.org/officeDocument/2006/relationships" xmlns:m="http://schemas.openxmlformats.org/officeDocument/2006/math" xmlns:v="urn:schemas-microsoft-com:vml" xmlns:wp14="http://schemas.microsoft.com/office/word/2010/wordprocessingDrawing" xmlns:wp="http://schemas.openxmlformats.org/drawingml/2006/wordprocessingDrawing" xmlns:w10="urn:schemas-microsoft-com:office:word" xmlns:w="http://schemas.openxmlformats.org/wordprocessingml/2006/main" xmlns:w14="http://schemas.microsoft.com/office/word/2010/wordml" xmlns:w15="http://schemas.microsoft.com/office/word/2012/wordml" xmlns:w16cid="http://schemas.microsoft.com/office/word/2016/wordml/cid" xmlns:w16se="http://schemas.microsoft.com/office/word/2015/wordml/symex" xmlns:wpg="http://schemas.microsoft.com/office/word/2010/wordprocessingGroup" xmlns:wpi="http://schemas.microsoft.com/office/word/2010/wordprocessingInk" xmlns:wne="http://schemas.microsoft.com/office/word/2006/wordml" xmlns:wps="http://schemas.microsoft.com/office/word/2010/wordprocessingShape" mc:Ignorable="w14 w15 w16se w16cid wp14">
   <w:abstractNum w:abstractNumId="0" w15:restartNumberingAfterBreak="0">
     <w:nsid w:val="095E0AA8"/>
     <w:multiLevelType w:val="hybridMultilevel"/>
@@ -1330,20 +1406,8 @@
 </w:numbering>
 </file>
 
-<file path=word/recipientData.xml><?xml version="1.0" encoding="utf-8"?>
-<wne:recipients xmlns:wpc="http://schemas.microsoft.com/office/word/2010/wordprocessingCanvas" xmlns:cx="http://schemas.microsoft.com/office/drawing/2014/chartex" xmlns:cx1="http://schemas.microsoft.com/office/drawing/2015/9/8/chartex" xmlns:mc="http://schemas.openxmlformats.org/markup-compatibility/2006" xmlns:o="urn:schemas-microsoft-com:office:office" xmlns:r="http://schemas.openxmlformats.org/officeDocument/2006/relationships" xmlns:m="http://schemas.openxmlformats.org/officeDocument/2006/math" xmlns:v="urn:schemas-microsoft-com:vml" xmlns:wp14="http://schemas.microsoft.com/office/word/2010/wordprocessingDrawing" xmlns:wp="http://schemas.openxmlformats.org/drawingml/2006/wordprocessingDrawing" xmlns:w10="urn:schemas-microsoft-com:office:word" xmlns:w="http://schemas.openxmlformats.org/wordprocessingml/2006/main" xmlns:w14="http://schemas.microsoft.com/office/word/2010/wordml" xmlns:w15="http://schemas.microsoft.com/office/word/2012/wordml" xmlns:w16se="http://schemas.microsoft.com/office/word/2015/wordml/symex" xmlns:wpg="http://schemas.microsoft.com/office/word/2010/wordprocessingGroup" xmlns:wpi="http://schemas.microsoft.com/office/word/2010/wordprocessingInk" xmlns:wne="http://schemas.microsoft.com/office/word/2006/wordml" xmlns:wps="http://schemas.microsoft.com/office/word/2010/wordprocessingShape" mc:Ignorable="w14 w15 w16se wp14">
-  <wne:recipientData>
-    <wne:active wne:val="1"/>
-    <wne:hash wne:val="1015995056"/>
-  </wne:recipientData>
-  <wne:recipientData>
-    <wne:active wne:val="1"/>
-  </wne:recipientData>
-</wne:recipients>
-</file>
-
 <file path=word/styles.xml><?xml version="1.0" encoding="utf-8"?>
-<w:styles xmlns:mc="http://schemas.openxmlformats.org/markup-compatibility/2006" xmlns:r="http://schemas.openxmlformats.org/officeDocument/2006/relationships" xmlns:w="http://schemas.openxmlformats.org/wordprocessingml/2006/main" xmlns:w14="http://schemas.microsoft.com/office/word/2010/wordml" xmlns:w15="http://schemas.microsoft.com/office/word/2012/wordml" xmlns:w16se="http://schemas.microsoft.com/office/word/2015/wordml/symex" mc:Ignorable="w14 w15 w16se">
+<w:styles xmlns:mc="http://schemas.openxmlformats.org/markup-compatibility/2006" xmlns:r="http://schemas.openxmlformats.org/officeDocument/2006/relationships" xmlns:w="http://schemas.openxmlformats.org/wordprocessingml/2006/main" xmlns:w14="http://schemas.microsoft.com/office/word/2010/wordml" xmlns:w15="http://schemas.microsoft.com/office/word/2012/wordml" xmlns:w16cid="http://schemas.microsoft.com/office/word/2016/wordml/cid" xmlns:w16se="http://schemas.microsoft.com/office/word/2015/wordml/symex" mc:Ignorable="w14 w15 w16se w16cid">
   <w:docDefaults>
     <w:rPrDefault>
       <w:rPr>
@@ -1358,7 +1422,7 @@
       </w:pPr>
     </w:pPrDefault>
   </w:docDefaults>
-  <w:latentStyles w:defLockedState="0" w:defUIPriority="99" w:defSemiHidden="0" w:defUnhideWhenUsed="0" w:defQFormat="0" w:count="371">
+  <w:latentStyles w:defLockedState="0" w:defUIPriority="99" w:defSemiHidden="0" w:defUnhideWhenUsed="0" w:defQFormat="0" w:count="375">
     <w:lsdException w:name="Normal" w:uiPriority="0" w:qFormat="1"/>
     <w:lsdException w:name="heading 1" w:uiPriority="1" w:qFormat="1"/>
     <w:lsdException w:name="heading 2" w:semiHidden="1" w:uiPriority="1" w:unhideWhenUsed="1" w:qFormat="1"/>
@@ -1464,7 +1528,6 @@
     <w:lsdException w:name="HTML Sample" w:semiHidden="1" w:unhideWhenUsed="1"/>
     <w:lsdException w:name="HTML Typewriter" w:semiHidden="1" w:unhideWhenUsed="1"/>
     <w:lsdException w:name="HTML Variable" w:semiHidden="1" w:unhideWhenUsed="1"/>
-    <w:lsdException w:name="Normal Table" w:semiHidden="1" w:unhideWhenUsed="1"/>
     <w:lsdException w:name="annotation subject" w:semiHidden="1" w:unhideWhenUsed="1"/>
     <w:lsdException w:name="No List" w:semiHidden="1" w:unhideWhenUsed="1"/>
     <w:lsdException w:name="Outline List 1" w:semiHidden="1" w:unhideWhenUsed="1"/>
@@ -1508,10 +1571,8 @@
     <w:lsdException w:name="Table Elegant" w:semiHidden="1" w:unhideWhenUsed="1"/>
     <w:lsdException w:name="Table Professional" w:semiHidden="1" w:unhideWhenUsed="1"/>
     <w:lsdException w:name="Table Subtle 1" w:semiHidden="1" w:unhideWhenUsed="1"/>
-    <w:lsdException w:name="Table Subtle 2" w:semiHidden="1" w:unhideWhenUsed="1"/>
     <w:lsdException w:name="Table Web 1" w:semiHidden="1" w:unhideWhenUsed="1"/>
     <w:lsdException w:name="Table Web 2" w:semiHidden="1" w:unhideWhenUsed="1"/>
-    <w:lsdException w:name="Table Web 3" w:semiHidden="1" w:unhideWhenUsed="1"/>
     <w:lsdException w:name="Balloon Text" w:semiHidden="1" w:unhideWhenUsed="1"/>
     <w:lsdException w:name="Table Grid" w:uiPriority="59"/>
     <w:lsdException w:name="Table Theme" w:semiHidden="1" w:unhideWhenUsed="1"/>
@@ -1730,6 +1791,10 @@
     <w:lsdException w:name="List Table 5 Dark Accent 6" w:uiPriority="50"/>
     <w:lsdException w:name="List Table 6 Colorful Accent 6" w:uiPriority="51"/>
     <w:lsdException w:name="List Table 7 Colorful Accent 6" w:uiPriority="52"/>
+    <w:lsdException w:name="Mention" w:semiHidden="1" w:unhideWhenUsed="1"/>
+    <w:lsdException w:name="Smart Hyperlink" w:semiHidden="1" w:unhideWhenUsed="1"/>
+    <w:lsdException w:name="Hashtag" w:semiHidden="1" w:unhideWhenUsed="1"/>
+    <w:lsdException w:name="Unresolved Mention" w:semiHidden="1" w:unhideWhenUsed="1"/>
   </w:latentStyles>
   <w:style w:type="paragraph" w:default="1" w:styleId="Normal">
     <w:name w:val="Normal"/>
@@ -2358,6 +2423,18 @@
     <w:rPr>
       <w:color w:val="646464" w:themeColor="hyperlink"/>
       <w:u w:val="single"/>
+    </w:rPr>
+  </w:style>
+  <w:style w:type="character" w:styleId="UnresolvedMention">
+    <w:name w:val="Unresolved Mention"/>
+    <w:basedOn w:val="DefaultParagraphFont"/>
+    <w:uiPriority w:val="99"/>
+    <w:semiHidden/>
+    <w:unhideWhenUsed/>
+    <w:rsid w:val="00771679"/>
+    <w:rPr>
+      <w:color w:val="605E5C"/>
+      <w:shd w:val="clear" w:color="auto" w:fill="E1DFDD"/>
     </w:rPr>
   </w:style>
 </w:styles>
@@ -2649,6 +2726,12 @@
 </file>
 
 <file path=customXml/item1.xml><?xml version="1.0" encoding="utf-8"?>
+<mappings xmlns="http://schemas.microsoft.com/pics">
+  <picture>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</picture>
+</mappings>
+</file>
+
+<file path=customXml/item2.xml><?xml version="1.0" encoding="utf-8"?>
 <FormTemplates xmlns="http://schemas.microsoft.com/sharepoint/v3/contenttype/forms">
   <Display>DocumentLibraryForm</Display>
   <Edit>AssetEditForm</Edit>
@@ -2656,24 +2739,18 @@
 </FormTemplates>
 </file>
 
-<file path=customXml/item2.xml><?xml version="1.0" encoding="utf-8"?>
-<mappings xmlns="http://schemas.microsoft.com/pics">
-  <picture>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</picture>
-</mappings>
+<file path=customXml/itemProps1.xml><?xml version="1.0" encoding="utf-8"?>
+<ds:datastoreItem xmlns:ds="http://schemas.openxmlformats.org/officeDocument/2006/customXml" ds:itemID="{E437E9E5-EE29-454F-8714-516920628209}">
+  <ds:schemaRefs>
+    <ds:schemaRef ds:uri="http://schemas.microsoft.com/pics"/>
+  </ds:schemaRefs>
+</ds:datastoreItem>
 </file>
 
-<file path=customXml/itemProps1.xml><?xml version="1.0" encoding="utf-8"?>
+<file path=customXml/itemProps2.xml><?xml version="1.0" encoding="utf-8"?>
 <ds:datastoreItem xmlns:ds="http://schemas.openxmlformats.org/officeDocument/2006/customXml" ds:itemID="{7F216A1A-1C43-443B-8ED7-1A415C322584}">
   <ds:schemaRefs>
     <ds:schemaRef ds:uri="http://schemas.microsoft.com/sharepoint/v3/contenttype/forms"/>
   </ds:schemaRefs>
 </ds:datastoreItem>
-</file>
-
-<file path=customXml/itemProps2.xml><?xml version="1.0" encoding="utf-8"?>
-<ds:datastoreItem xmlns:ds="http://schemas.openxmlformats.org/officeDocument/2006/customXml" ds:itemID="{E437E9E5-EE29-454F-8714-516920628209}">
-  <ds:schemaRefs>
-    <ds:schemaRef ds:uri="http://schemas.microsoft.com/pics"/>
-  </ds:schemaRefs>
-</ds:datastoreItem>
 </file>
</xml_diff>